<commit_message>
change Martin Wassen abstract style
</commit_message>
<xml_diff>
--- a/static/files/Martin_Wassen.docx
+++ b/static/files/Martin_Wassen.docx
@@ -1,278 +1,591 @@
 
 <file path=word/document.xml><?xml version="1.0" encoding="utf-8"?>
-<w:document xmlns:wpc="http://schemas.microsoft.com/office/word/2010/wordprocessingCanvas" xmlns:cx="http://schemas.microsoft.com/office/drawing/2014/chartex" xmlns:cx1="http://schemas.microsoft.com/office/drawing/2015/9/8/chartex" xmlns:cx2="http://schemas.microsoft.com/office/drawing/2015/10/21/chartex" xmlns:cx3="http://schemas.microsoft.com/office/drawing/2016/5/9/chartex" xmlns:cx4="http://schemas.microsoft.com/office/drawing/2016/5/10/chartex" xmlns:cx5="http://schemas.microsoft.com/office/drawing/2016/5/11/chartex" xmlns:cx6="http://schemas.microsoft.com/office/drawing/2016/5/12/chartex" xmlns:cx7="http://schemas.microsoft.com/office/drawing/2016/5/13/chartex" xmlns:cx8="http://schemas.microsoft.com/office/drawing/2016/5/14/chartex" xmlns:mc="http://schemas.openxmlformats.org/markup-compatibility/2006" xmlns:aink="http://schemas.microsoft.com/office/drawing/2016/ink" xmlns:am3d="http://schemas.microsoft.com/office/drawing/2017/model3d" xmlns:o="urn:schemas-microsoft-com:office:office" xmlns:oel="http://schemas.microsoft.com/office/2019/extlst" xmlns:r="http://schemas.openxmlformats.org/officeDocument/2006/relationships" xmlns:m="http://schemas.openxmlformats.org/officeDocument/2006/math" xmlns:v="urn:schemas-microsoft-com:vml" xmlns:wp14="http://schemas.microsoft.com/office/word/2010/wordprocessingDrawing" xmlns:wp="http://schemas.openxmlformats.org/drawingml/2006/wordprocessingDrawing" xmlns:w10="urn:schemas-microsoft-com:office:word" xmlns:w="http://schemas.openxmlformats.org/wordprocessingml/2006/main" xmlns:w14="http://schemas.microsoft.com/office/word/2010/wordml" xmlns:w15="http://schemas.microsoft.com/office/word/2012/wordml" xmlns:w16cex="http://schemas.microsoft.com/office/word/2018/wordml/cex" xmlns:w16cid="http://schemas.microsoft.com/office/word/2016/wordml/cid" xmlns:w16="http://schemas.microsoft.com/office/word/2018/wordml" xmlns:w16sdtdh="http://schemas.microsoft.com/office/word/2020/wordml/sdtdatahash" xmlns:w16se="http://schemas.microsoft.com/office/word/2015/wordml/symex" xmlns:wpg="http://schemas.microsoft.com/office/word/2010/wordprocessingGroup" xmlns:wpi="http://schemas.microsoft.com/office/word/2010/wordprocessingInk" xmlns:wne="http://schemas.microsoft.com/office/word/2006/wordml" xmlns:wps="http://schemas.microsoft.com/office/word/2010/wordprocessingShape" mc:Ignorable="w14 w15 w16se w16cid w16 w16cex w16sdtdh wp14">
+<w:document xmlns:wpc="http://schemas.microsoft.com/office/word/2010/wordprocessingCanvas" xmlns:cx="http://schemas.microsoft.com/office/drawing/2014/chartex" xmlns:cx1="http://schemas.microsoft.com/office/drawing/2015/9/8/chartex" xmlns:cx2="http://schemas.microsoft.com/office/drawing/2015/10/21/chartex" xmlns:cx3="http://schemas.microsoft.com/office/drawing/2016/5/9/chartex" xmlns:cx4="http://schemas.microsoft.com/office/drawing/2016/5/10/chartex" xmlns:cx5="http://schemas.microsoft.com/office/drawing/2016/5/11/chartex" xmlns:cx6="http://schemas.microsoft.com/office/drawing/2016/5/12/chartex" xmlns:cx7="http://schemas.microsoft.com/office/drawing/2016/5/13/chartex" xmlns:cx8="http://schemas.microsoft.com/office/drawing/2016/5/14/chartex" xmlns:mc="http://schemas.openxmlformats.org/markup-compatibility/2006" xmlns:aink="http://schemas.microsoft.com/office/drawing/2016/ink" xmlns:am3d="http://schemas.microsoft.com/office/drawing/2017/model3d" xmlns:o="urn:schemas-microsoft-com:office:office" xmlns:oel="http://schemas.microsoft.com/office/2019/extlst" xmlns:r="http://schemas.openxmlformats.org/officeDocument/2006/relationships" xmlns:m="http://schemas.openxmlformats.org/officeDocument/2006/math" xmlns:v="urn:schemas-microsoft-com:vml" xmlns:wp14="http://schemas.microsoft.com/office/word/2010/wordprocessingDrawing" xmlns:wp="http://schemas.openxmlformats.org/drawingml/2006/wordprocessingDrawing" xmlns:w10="urn:schemas-microsoft-com:office:word" xmlns:w="http://schemas.openxmlformats.org/wordprocessingml/2006/main" xmlns:w14="http://schemas.microsoft.com/office/word/2010/wordml" xmlns:w15="http://schemas.microsoft.com/office/word/2012/wordml" xmlns:w16cex="http://schemas.microsoft.com/office/word/2018/wordml/cex" xmlns:w16cid="http://schemas.microsoft.com/office/word/2016/wordml/cid" xmlns:w16="http://schemas.microsoft.com/office/word/2018/wordml" xmlns:w16du="http://schemas.microsoft.com/office/word/2023/wordml/word16du" xmlns:w16sdtdh="http://schemas.microsoft.com/office/word/2020/wordml/sdtdatahash" xmlns:w16se="http://schemas.microsoft.com/office/word/2015/wordml/symex" xmlns:wpg="http://schemas.microsoft.com/office/word/2010/wordprocessingGroup" xmlns:wpi="http://schemas.microsoft.com/office/word/2010/wordprocessingInk" xmlns:wne="http://schemas.microsoft.com/office/word/2006/wordml" xmlns:wps="http://schemas.microsoft.com/office/word/2010/wordprocessingShape" mc:Ignorable="w14 w15 w16se w16cid w16 w16cex w16sdtdh w16du wp14">
   <w:body>
     <w:p>
       <w:pPr>
+        <w:pStyle w:val="Tekstpodstawowy"/>
+        <w:spacing w:before="11"/>
         <w:rPr>
-          <w:lang w:val="en-US"/>
+          <w:sz w:val="9"/>
         </w:rPr>
       </w:pPr>
       <w:r>
         <w:rPr>
-          <w:lang w:val="en-US"/>
+          <w:noProof/>
         </w:rPr>
-        <w:t>Abstract Martin Wassen:</w:t>
+        <w:drawing>
+          <wp:anchor distT="0" distB="0" distL="0" distR="0" simplePos="0" relativeHeight="15729152" behindDoc="0" locked="0" layoutInCell="1" allowOverlap="1" wp14:anchorId="1F6C340A" wp14:editId="15152EB7">
+            <wp:simplePos x="0" y="0"/>
+            <wp:positionH relativeFrom="page">
+              <wp:posOffset>620268</wp:posOffset>
+            </wp:positionH>
+            <wp:positionV relativeFrom="page">
+              <wp:posOffset>156971</wp:posOffset>
+            </wp:positionV>
+            <wp:extent cx="774192" cy="1258824"/>
+            <wp:effectExtent l="0" t="0" r="0" b="0"/>
+            <wp:wrapNone/>
+            <wp:docPr id="2" name="Image 2"/>
+            <wp:cNvGraphicFramePr>
+              <a:graphicFrameLocks xmlns:a="http://schemas.openxmlformats.org/drawingml/2006/main"/>
+            </wp:cNvGraphicFramePr>
+            <a:graphic xmlns:a="http://schemas.openxmlformats.org/drawingml/2006/main">
+              <a:graphicData uri="http://schemas.openxmlformats.org/drawingml/2006/picture">
+                <pic:pic xmlns:pic="http://schemas.openxmlformats.org/drawingml/2006/picture">
+                  <pic:nvPicPr>
+                    <pic:cNvPr id="2" name="Image 2"/>
+                    <pic:cNvPicPr/>
+                  </pic:nvPicPr>
+                  <pic:blipFill>
+                    <a:blip r:embed="rId6" cstate="print"/>
+                    <a:stretch>
+                      <a:fillRect/>
+                    </a:stretch>
+                  </pic:blipFill>
+                  <pic:spPr>
+                    <a:xfrm>
+                      <a:off x="0" y="0"/>
+                      <a:ext cx="774192" cy="1258824"/>
+                    </a:xfrm>
+                    <a:prstGeom prst="rect">
+                      <a:avLst/>
+                    </a:prstGeom>
+                  </pic:spPr>
+                </pic:pic>
+              </a:graphicData>
+            </a:graphic>
+          </wp:anchor>
+        </w:drawing>
+      </w:r>
+    </w:p>
+    <w:p>
+      <w:pPr>
+        <w:spacing w:before="265"/>
+        <w:ind w:left="1014" w:right="1415"/>
+        <w:jc w:val="center"/>
+        <w:rPr>
+          <w:b/>
+          <w:bCs/>
+          <w:sz w:val="32"/>
+          <w:szCs w:val="32"/>
+        </w:rPr>
+      </w:pPr>
+      <w:r>
+        <w:rPr>
+          <w:b/>
+          <w:bCs/>
+          <w:sz w:val="32"/>
+          <w:szCs w:val="32"/>
+        </w:rPr>
+        <w:t xml:space="preserve">Thank you </w:t>
+      </w:r>
+      <w:proofErr w:type="spellStart"/>
+      <w:r>
+        <w:rPr>
+          <w:b/>
+          <w:bCs/>
+          <w:sz w:val="32"/>
+          <w:szCs w:val="32"/>
+        </w:rPr>
+        <w:t>Biebrza</w:t>
+      </w:r>
+      <w:proofErr w:type="spellEnd"/>
+      <w:r>
+        <w:rPr>
+          <w:b/>
+          <w:bCs/>
+          <w:sz w:val="32"/>
+          <w:szCs w:val="32"/>
+        </w:rPr>
+        <w:t xml:space="preserve"> </w:t>
+      </w:r>
+      <w:r>
+        <w:rPr>
+          <w:b/>
+          <w:bCs/>
+          <w:sz w:val="32"/>
+          <w:szCs w:val="32"/>
+        </w:rPr>
+        <w:t>!</w:t>
+      </w:r>
+    </w:p>
+    <w:p>
+      <w:pPr>
+        <w:pStyle w:val="Tekstpodstawowy"/>
+        <w:spacing w:before="279"/>
+        <w:ind w:left="1476" w:right="1409"/>
+        <w:jc w:val="center"/>
+        <w:rPr>
+          <w:sz w:val="28"/>
+          <w:szCs w:val="22"/>
+          <w:u w:val="single"/>
+        </w:rPr>
+      </w:pPr>
+      <w:r>
+        <w:rPr>
+          <w:sz w:val="28"/>
+          <w:szCs w:val="22"/>
+          <w:u w:val="single"/>
+        </w:rPr>
+        <w:t xml:space="preserve">Martin </w:t>
+      </w:r>
+      <w:proofErr w:type="spellStart"/>
+      <w:r>
+        <w:rPr>
+          <w:sz w:val="28"/>
+          <w:szCs w:val="22"/>
+          <w:u w:val="single"/>
+        </w:rPr>
+        <w:t>Wassen</w:t>
+      </w:r>
+      <w:proofErr w:type="spellEnd"/>
+      <w:r>
+        <w:rPr>
+          <w:sz w:val="28"/>
+          <w:szCs w:val="22"/>
+          <w:u w:val="single"/>
+        </w:rPr>
+        <w:t xml:space="preserve"> </w:t>
+      </w:r>
+    </w:p>
+    <w:p>
+      <w:pPr>
+        <w:pStyle w:val="Tekstpodstawowy"/>
+        <w:spacing w:before="279"/>
+        <w:ind w:left="1476" w:right="1409"/>
+        <w:jc w:val="center"/>
+      </w:pPr>
+      <w:r>
+        <w:rPr>
+          <w:spacing w:val="-1"/>
+        </w:rPr>
+        <w:t>Utrecht University</w:t>
       </w:r>
     </w:p>
     <w:p>
       <w:pPr>
         <w:rPr>
-          <w:lang w:val="en-US"/>
+          <w:rFonts w:ascii="Arial"/>
         </w:rPr>
       </w:pPr>
-      <w:r>
-        <w:rPr>
-          <w:lang w:val="en-US"/>
-        </w:rPr>
-        <w:t xml:space="preserve">Thank you </w:t>
-      </w:r>
-      <w:proofErr w:type="spellStart"/>
-      <w:r>
-        <w:rPr>
-          <w:lang w:val="en-US"/>
-        </w:rPr>
-        <w:t>Biebrza</w:t>
-      </w:r>
-      <w:proofErr w:type="spellEnd"/>
-      <w:r>
-        <w:rPr>
-          <w:lang w:val="en-US"/>
-        </w:rPr>
-        <w:t xml:space="preserve"> !</w:t>
-      </w:r>
     </w:p>
     <w:p>
       <w:pPr>
-        <w:rPr>
-          <w:lang w:val="en-US"/>
-        </w:rPr>
+        <w:pStyle w:val="Tekstpodstawowy"/>
+        <w:spacing w:before="1"/>
+        <w:ind w:left="220" w:right="112" w:firstLine="283"/>
+        <w:jc w:val="both"/>
       </w:pPr>
       <w:r>
-        <w:rPr>
-          <w:lang w:val="en-US"/>
-        </w:rPr>
         <w:t xml:space="preserve">What started almost 40 years ago, when I visited </w:t>
       </w:r>
       <w:proofErr w:type="spellStart"/>
       <w:r>
-        <w:rPr>
-          <w:lang w:val="en-US"/>
-        </w:rPr>
         <w:t>Biebrza</w:t>
       </w:r>
       <w:proofErr w:type="spellEnd"/>
       <w:r>
-        <w:rPr>
-          <w:lang w:val="en-US"/>
-        </w:rPr>
-        <w:t xml:space="preserve"> for the first time in 1985 has enriched my life in many ways. The landscape, the ecosystems, the hydrology, the people, the friends and all the adventures I experienced during these almost 4 decades. Doing field work together, gaining insight into how this extraordinary ecosystem works, experiencing the darkness</w:t>
-      </w:r>
-      <w:r>
-        <w:rPr>
-          <w:lang w:val="en-US"/>
-        </w:rPr>
-        <w:t xml:space="preserve"> at night</w:t>
-      </w:r>
-      <w:r>
-        <w:rPr>
-          <w:lang w:val="en-US"/>
-        </w:rPr>
-        <w:t xml:space="preserve">, the quietness, the </w:t>
-      </w:r>
-      <w:r>
-        <w:rPr>
-          <w:lang w:val="en-US"/>
-        </w:rPr>
-        <w:t xml:space="preserve">wildlife, the </w:t>
-      </w:r>
-      <w:r>
-        <w:rPr>
-          <w:lang w:val="en-US"/>
-        </w:rPr>
-        <w:t>cultural heritage, how people can live in harmony with nature, the history with its bright but also dark sides, the happiness we shared at a bonfire or being on my own for a day in the marshes</w:t>
-      </w:r>
-      <w:r>
-        <w:rPr>
-          <w:lang w:val="en-US"/>
-        </w:rPr>
-        <w:t>. All this I cherish with gratitude</w:t>
-      </w:r>
-      <w:r>
-        <w:rPr>
-          <w:lang w:val="en-US"/>
-        </w:rPr>
-        <w:t>. I</w:t>
-      </w:r>
-      <w:r>
-        <w:rPr>
-          <w:lang w:val="en-US"/>
-        </w:rPr>
-        <w:t xml:space="preserve"> </w:t>
-      </w:r>
-      <w:r>
-        <w:rPr>
-          <w:lang w:val="en-US"/>
-        </w:rPr>
-        <w:t xml:space="preserve">have, not only as scientist, but also as a person benefitted enormously from </w:t>
+        <w:t xml:space="preserve"> for the first time in 1985 has enriched my life in many ways. The landscape, the ecosystems, the hydrology, the people, the friends and all the adventures I experienced during these almost 4 decades. Doing field work together, gaining insight into how this extraordinary ecosystem works, experiencing the darkness at night, the quietness, the wildlife, the cultural heritage, how people can live in harmony with nature, the history with its bright but also dark sides, the happiness we shared at a bonfire or being on my own for a day in the marshes. All this I cherish with gratitude. I have, not only as scientist, but also as a person benefitted enormously from </w:t>
       </w:r>
       <w:proofErr w:type="spellStart"/>
       <w:r>
-        <w:rPr>
-          <w:lang w:val="en-US"/>
-        </w:rPr>
         <w:t>Biebrza</w:t>
       </w:r>
       <w:proofErr w:type="spellEnd"/>
       <w:r>
-        <w:rPr>
-          <w:lang w:val="en-US"/>
-        </w:rPr>
         <w:t xml:space="preserve">. </w:t>
       </w:r>
     </w:p>
     <w:p>
       <w:pPr>
-        <w:rPr>
-          <w:lang w:val="en-US"/>
-        </w:rPr>
+        <w:pStyle w:val="Tekstpodstawowy"/>
+        <w:spacing w:before="1"/>
+        <w:ind w:left="220" w:right="112" w:firstLine="283"/>
+        <w:jc w:val="both"/>
       </w:pPr>
       <w:r>
-        <w:rPr>
-          <w:lang w:val="en-US"/>
-        </w:rPr>
-        <w:t>Today in my presentation I will take you on a tour</w:t>
-      </w:r>
-      <w:r>
-        <w:rPr>
-          <w:lang w:val="en-US"/>
-        </w:rPr>
-        <w:t xml:space="preserve">. </w:t>
-      </w:r>
-      <w:r>
-        <w:rPr>
-          <w:lang w:val="en-US"/>
-        </w:rPr>
-        <w:t>I will travel through time over the past 40 years of Polish – Dutch cooperation</w:t>
-      </w:r>
-      <w:r>
-        <w:rPr>
-          <w:lang w:val="en-US"/>
-        </w:rPr>
-        <w:t>.</w:t>
-      </w:r>
-      <w:r>
-        <w:rPr>
-          <w:lang w:val="en-US"/>
-        </w:rPr>
-        <w:t xml:space="preserve"> On the way I will highlight projects in which various consortia of researchers have worked together in unraveling the secrets of </w:t>
+        <w:t xml:space="preserve">Today in my presentation I will take you on a tour. I will travel through time over the past 40 years of Polish – Dutch cooperation. On the way I will highlight projects in which various consortia of researchers have worked together in unraveling the secrets of </w:t>
       </w:r>
       <w:proofErr w:type="spellStart"/>
       <w:r>
-        <w:rPr>
-          <w:lang w:val="en-US"/>
-        </w:rPr>
         <w:t>Biebrza</w:t>
       </w:r>
       <w:proofErr w:type="spellEnd"/>
       <w:r>
-        <w:rPr>
-          <w:lang w:val="en-US"/>
-        </w:rPr>
-        <w:t xml:space="preserve"> leading to a deeper insight into the processes and </w:t>
-      </w:r>
-      <w:r>
-        <w:rPr>
-          <w:lang w:val="en-US"/>
-        </w:rPr>
-        <w:t xml:space="preserve">the </w:t>
-      </w:r>
-      <w:r>
-        <w:rPr>
-          <w:lang w:val="en-US"/>
-        </w:rPr>
-        <w:t>functioning of the system and how these have contributed to protection and management.</w:t>
-      </w:r>
-      <w:r>
-        <w:rPr>
-          <w:lang w:val="en-US"/>
-        </w:rPr>
-        <w:t xml:space="preserve"> On behalf of all Dutchmen that worked in </w:t>
+        <w:t xml:space="preserve"> leading to a deeper insight into the processes and the functioning of the system and how these have contributed to protection and management. On behalf of all Dutchmen that worked in </w:t>
       </w:r>
       <w:proofErr w:type="spellStart"/>
       <w:r>
-        <w:rPr>
-          <w:lang w:val="en-US"/>
-        </w:rPr>
         <w:t>Biebrza</w:t>
       </w:r>
       <w:proofErr w:type="spellEnd"/>
       <w:r>
-        <w:rPr>
-          <w:lang w:val="en-US"/>
-        </w:rPr>
         <w:t xml:space="preserve"> I would like to express our sincere gratitude.</w:t>
       </w:r>
     </w:p>
     <w:p>
       <w:pPr>
-        <w:rPr>
-          <w:lang w:val="en-US"/>
-        </w:rPr>
+        <w:pStyle w:val="Tekstpodstawowy"/>
+        <w:spacing w:before="1"/>
+        <w:ind w:left="220" w:right="112" w:firstLine="283"/>
+        <w:jc w:val="both"/>
       </w:pPr>
       <w:r>
-        <w:rPr>
-          <w:lang w:val="en-US"/>
-        </w:rPr>
         <w:t xml:space="preserve">Thank you </w:t>
       </w:r>
       <w:proofErr w:type="spellStart"/>
       <w:r>
-        <w:rPr>
-          <w:lang w:val="en-US"/>
-        </w:rPr>
         <w:t>Biebrza</w:t>
       </w:r>
       <w:proofErr w:type="spellEnd"/>
       <w:r>
-        <w:rPr>
-          <w:lang w:val="en-US"/>
-        </w:rPr>
-        <w:t xml:space="preserve"> !</w:t>
-      </w:r>
-      <w:r>
-        <w:rPr>
-          <w:lang w:val="en-US"/>
-        </w:rPr>
-        <w:t xml:space="preserve">   </w:t>
+        <w:t xml:space="preserve"> !   </w:t>
       </w:r>
     </w:p>
     <w:sectPr>
-      <w:pgSz w:w="11906" w:h="16838"/>
-      <w:pgMar w:top="1440" w:right="1440" w:bottom="1440" w:left="1440" w:header="708" w:footer="708" w:gutter="0"/>
-      <w:cols w:space="708"/>
-      <w:docGrid w:linePitch="360"/>
+      <w:headerReference w:type="default" r:id="rId7"/>
+      <w:pgSz w:w="12240" w:h="15840"/>
+      <w:pgMar w:top="1160" w:right="1620" w:bottom="280" w:left="1580" w:header="737" w:footer="0" w:gutter="0"/>
+      <w:cols w:space="720"/>
     </w:sectPr>
   </w:body>
 </w:document>
 </file>
 
+<file path=word/endnotes.xml><?xml version="1.0" encoding="utf-8"?>
+<w:endnotes xmlns:wpc="http://schemas.microsoft.com/office/word/2010/wordprocessingCanvas" xmlns:cx="http://schemas.microsoft.com/office/drawing/2014/chartex" xmlns:cx1="http://schemas.microsoft.com/office/drawing/2015/9/8/chartex" xmlns:cx2="http://schemas.microsoft.com/office/drawing/2015/10/21/chartex" xmlns:cx3="http://schemas.microsoft.com/office/drawing/2016/5/9/chartex" xmlns:cx4="http://schemas.microsoft.com/office/drawing/2016/5/10/chartex" xmlns:cx5="http://schemas.microsoft.com/office/drawing/2016/5/11/chartex" xmlns:cx6="http://schemas.microsoft.com/office/drawing/2016/5/12/chartex" xmlns:cx7="http://schemas.microsoft.com/office/drawing/2016/5/13/chartex" xmlns:cx8="http://schemas.microsoft.com/office/drawing/2016/5/14/chartex" xmlns:mc="http://schemas.openxmlformats.org/markup-compatibility/2006" xmlns:aink="http://schemas.microsoft.com/office/drawing/2016/ink" xmlns:am3d="http://schemas.microsoft.com/office/drawing/2017/model3d" xmlns:o="urn:schemas-microsoft-com:office:office" xmlns:oel="http://schemas.microsoft.com/office/2019/extlst" xmlns:r="http://schemas.openxmlformats.org/officeDocument/2006/relationships" xmlns:m="http://schemas.openxmlformats.org/officeDocument/2006/math" xmlns:v="urn:schemas-microsoft-com:vml" xmlns:wp14="http://schemas.microsoft.com/office/word/2010/wordprocessingDrawing" xmlns:wp="http://schemas.openxmlformats.org/drawingml/2006/wordprocessingDrawing" xmlns:w10="urn:schemas-microsoft-com:office:word" xmlns:w="http://schemas.openxmlformats.org/wordprocessingml/2006/main" xmlns:w14="http://schemas.microsoft.com/office/word/2010/wordml" xmlns:w15="http://schemas.microsoft.com/office/word/2012/wordml" xmlns:w16cex="http://schemas.microsoft.com/office/word/2018/wordml/cex" xmlns:w16cid="http://schemas.microsoft.com/office/word/2016/wordml/cid" xmlns:w16="http://schemas.microsoft.com/office/word/2018/wordml" xmlns:w16du="http://schemas.microsoft.com/office/word/2023/wordml/word16du" xmlns:w16sdtdh="http://schemas.microsoft.com/office/word/2020/wordml/sdtdatahash" xmlns:w16se="http://schemas.microsoft.com/office/word/2015/wordml/symex" xmlns:wpg="http://schemas.microsoft.com/office/word/2010/wordprocessingGroup" xmlns:wpi="http://schemas.microsoft.com/office/word/2010/wordprocessingInk" xmlns:wne="http://schemas.microsoft.com/office/word/2006/wordml" xmlns:wps="http://schemas.microsoft.com/office/word/2010/wordprocessingShape" mc:Ignorable="w14 w15 w16se w16cid w16 w16cex w16sdtdh w16du wp14">
+  <w:endnote w:type="separator" w:id="-1">
+    <w:p>
+      <w:r>
+        <w:separator/>
+      </w:r>
+    </w:p>
+  </w:endnote>
+  <w:endnote w:type="continuationSeparator" w:id="0">
+    <w:p>
+      <w:r>
+        <w:continuationSeparator/>
+      </w:r>
+    </w:p>
+  </w:endnote>
+</w:endnotes>
+</file>
+
+<file path=word/footnotes.xml><?xml version="1.0" encoding="utf-8"?>
+<w:footnotes xmlns:wpc="http://schemas.microsoft.com/office/word/2010/wordprocessingCanvas" xmlns:cx="http://schemas.microsoft.com/office/drawing/2014/chartex" xmlns:cx1="http://schemas.microsoft.com/office/drawing/2015/9/8/chartex" xmlns:cx2="http://schemas.microsoft.com/office/drawing/2015/10/21/chartex" xmlns:cx3="http://schemas.microsoft.com/office/drawing/2016/5/9/chartex" xmlns:cx4="http://schemas.microsoft.com/office/drawing/2016/5/10/chartex" xmlns:cx5="http://schemas.microsoft.com/office/drawing/2016/5/11/chartex" xmlns:cx6="http://schemas.microsoft.com/office/drawing/2016/5/12/chartex" xmlns:cx7="http://schemas.microsoft.com/office/drawing/2016/5/13/chartex" xmlns:cx8="http://schemas.microsoft.com/office/drawing/2016/5/14/chartex" xmlns:mc="http://schemas.openxmlformats.org/markup-compatibility/2006" xmlns:aink="http://schemas.microsoft.com/office/drawing/2016/ink" xmlns:am3d="http://schemas.microsoft.com/office/drawing/2017/model3d" xmlns:o="urn:schemas-microsoft-com:office:office" xmlns:oel="http://schemas.microsoft.com/office/2019/extlst" xmlns:r="http://schemas.openxmlformats.org/officeDocument/2006/relationships" xmlns:m="http://schemas.openxmlformats.org/officeDocument/2006/math" xmlns:v="urn:schemas-microsoft-com:vml" xmlns:wp14="http://schemas.microsoft.com/office/word/2010/wordprocessingDrawing" xmlns:wp="http://schemas.openxmlformats.org/drawingml/2006/wordprocessingDrawing" xmlns:w10="urn:schemas-microsoft-com:office:word" xmlns:w="http://schemas.openxmlformats.org/wordprocessingml/2006/main" xmlns:w14="http://schemas.microsoft.com/office/word/2010/wordml" xmlns:w15="http://schemas.microsoft.com/office/word/2012/wordml" xmlns:w16cex="http://schemas.microsoft.com/office/word/2018/wordml/cex" xmlns:w16cid="http://schemas.microsoft.com/office/word/2016/wordml/cid" xmlns:w16="http://schemas.microsoft.com/office/word/2018/wordml" xmlns:w16du="http://schemas.microsoft.com/office/word/2023/wordml/word16du" xmlns:w16sdtdh="http://schemas.microsoft.com/office/word/2020/wordml/sdtdatahash" xmlns:w16se="http://schemas.microsoft.com/office/word/2015/wordml/symex" xmlns:wpg="http://schemas.microsoft.com/office/word/2010/wordprocessingGroup" xmlns:wpi="http://schemas.microsoft.com/office/word/2010/wordprocessingInk" xmlns:wne="http://schemas.microsoft.com/office/word/2006/wordml" xmlns:wps="http://schemas.microsoft.com/office/word/2010/wordprocessingShape" mc:Ignorable="w14 w15 w16se w16cid w16 w16cex w16sdtdh w16du wp14">
+  <w:footnote w:type="separator" w:id="-1">
+    <w:p>
+      <w:r>
+        <w:separator/>
+      </w:r>
+    </w:p>
+  </w:footnote>
+  <w:footnote w:type="continuationSeparator" w:id="0">
+    <w:p>
+      <w:r>
+        <w:continuationSeparator/>
+      </w:r>
+    </w:p>
+  </w:footnote>
+</w:footnotes>
+</file>
+
+<file path=word/header1.xml><?xml version="1.0" encoding="utf-8"?>
+<w:hdr xmlns:wpc="http://schemas.microsoft.com/office/word/2010/wordprocessingCanvas" xmlns:cx="http://schemas.microsoft.com/office/drawing/2014/chartex" xmlns:cx1="http://schemas.microsoft.com/office/drawing/2015/9/8/chartex" xmlns:cx2="http://schemas.microsoft.com/office/drawing/2015/10/21/chartex" xmlns:cx3="http://schemas.microsoft.com/office/drawing/2016/5/9/chartex" xmlns:cx4="http://schemas.microsoft.com/office/drawing/2016/5/10/chartex" xmlns:cx5="http://schemas.microsoft.com/office/drawing/2016/5/11/chartex" xmlns:cx6="http://schemas.microsoft.com/office/drawing/2016/5/12/chartex" xmlns:cx7="http://schemas.microsoft.com/office/drawing/2016/5/13/chartex" xmlns:cx8="http://schemas.microsoft.com/office/drawing/2016/5/14/chartex" xmlns:mc="http://schemas.openxmlformats.org/markup-compatibility/2006" xmlns:aink="http://schemas.microsoft.com/office/drawing/2016/ink" xmlns:am3d="http://schemas.microsoft.com/office/drawing/2017/model3d" xmlns:o="urn:schemas-microsoft-com:office:office" xmlns:oel="http://schemas.microsoft.com/office/2019/extlst" xmlns:r="http://schemas.openxmlformats.org/officeDocument/2006/relationships" xmlns:m="http://schemas.openxmlformats.org/officeDocument/2006/math" xmlns:v="urn:schemas-microsoft-com:vml" xmlns:wp14="http://schemas.microsoft.com/office/word/2010/wordprocessingDrawing" xmlns:wp="http://schemas.openxmlformats.org/drawingml/2006/wordprocessingDrawing" xmlns:w10="urn:schemas-microsoft-com:office:word" xmlns:w="http://schemas.openxmlformats.org/wordprocessingml/2006/main" xmlns:w14="http://schemas.microsoft.com/office/word/2010/wordml" xmlns:w15="http://schemas.microsoft.com/office/word/2012/wordml" xmlns:w16cex="http://schemas.microsoft.com/office/word/2018/wordml/cex" xmlns:w16cid="http://schemas.microsoft.com/office/word/2016/wordml/cid" xmlns:w16="http://schemas.microsoft.com/office/word/2018/wordml" xmlns:w16du="http://schemas.microsoft.com/office/word/2023/wordml/word16du" xmlns:w16sdtdh="http://schemas.microsoft.com/office/word/2020/wordml/sdtdatahash" xmlns:w16se="http://schemas.microsoft.com/office/word/2015/wordml/symex" xmlns:wpg="http://schemas.microsoft.com/office/word/2010/wordprocessingGroup" xmlns:wpi="http://schemas.microsoft.com/office/word/2010/wordprocessingInk" xmlns:wne="http://schemas.microsoft.com/office/word/2006/wordml" xmlns:wps="http://schemas.microsoft.com/office/word/2010/wordprocessingShape" mc:Ignorable="w14 w15 w16se w16cid w16 w16cex w16sdtdh w16du wp14">
+  <w:p>
+    <w:pPr>
+      <w:pStyle w:val="Tekstpodstawowy"/>
+      <w:spacing w:line="14" w:lineRule="auto"/>
+      <w:rPr>
+        <w:sz w:val="20"/>
+      </w:rPr>
+    </w:pPr>
+    <w:r>
+      <w:rPr>
+        <w:noProof/>
+      </w:rPr>
+      <mc:AlternateContent>
+        <mc:Choice Requires="wps">
+          <w:drawing>
+            <wp:anchor distT="0" distB="0" distL="0" distR="0" simplePos="0" relativeHeight="487468544" behindDoc="1" locked="0" layoutInCell="1" allowOverlap="1" wp14:anchorId="35E0D49A" wp14:editId="3A1B59EC">
+              <wp:simplePos x="0" y="0"/>
+              <wp:positionH relativeFrom="page">
+                <wp:posOffset>3099942</wp:posOffset>
+              </wp:positionH>
+              <wp:positionV relativeFrom="page">
+                <wp:posOffset>455225</wp:posOffset>
+              </wp:positionV>
+              <wp:extent cx="1689100" cy="306070"/>
+              <wp:effectExtent l="0" t="0" r="0" b="0"/>
+              <wp:wrapNone/>
+              <wp:docPr id="1" name="Textbox 1"/>
+              <wp:cNvGraphicFramePr>
+                <a:graphicFrameLocks xmlns:a="http://schemas.openxmlformats.org/drawingml/2006/main"/>
+              </wp:cNvGraphicFramePr>
+              <a:graphic xmlns:a="http://schemas.openxmlformats.org/drawingml/2006/main">
+                <a:graphicData uri="http://schemas.microsoft.com/office/word/2010/wordprocessingShape">
+                  <wps:wsp>
+                    <wps:cNvSpPr txBox="1">
+                      <a:spLocks/>
+                    </wps:cNvSpPr>
+                    <wps:spPr>
+                      <a:xfrm>
+                        <a:off x="0" y="0"/>
+                        <a:ext cx="1689100" cy="306070"/>
+                      </a:xfrm>
+                      <a:prstGeom prst="rect">
+                        <a:avLst/>
+                      </a:prstGeom>
+                    </wps:spPr>
+                    <wps:txbx>
+                      <w:txbxContent>
+                        <w:p>
+                          <w:pPr>
+                            <w:spacing w:before="10" w:line="225" w:lineRule="exact"/>
+                            <w:ind w:left="14" w:right="15"/>
+                            <w:jc w:val="center"/>
+                            <w:rPr>
+                              <w:sz w:val="20"/>
+                            </w:rPr>
+                          </w:pPr>
+                          <w:r>
+                            <w:rPr>
+                              <w:sz w:val="20"/>
+                            </w:rPr>
+                            <w:t>24 –</w:t>
+                          </w:r>
+                          <w:r>
+                            <w:rPr>
+                              <w:spacing w:val="-1"/>
+                              <w:sz w:val="20"/>
+                            </w:rPr>
+                            <w:t xml:space="preserve"> </w:t>
+                          </w:r>
+                          <w:r>
+                            <w:rPr>
+                              <w:sz w:val="20"/>
+                            </w:rPr>
+                            <w:t>26</w:t>
+                          </w:r>
+                          <w:r>
+                            <w:rPr>
+                              <w:spacing w:val="-2"/>
+                              <w:sz w:val="20"/>
+                            </w:rPr>
+                            <w:t xml:space="preserve"> </w:t>
+                          </w:r>
+                          <w:r>
+                            <w:rPr>
+                              <w:sz w:val="20"/>
+                            </w:rPr>
+                            <w:t>June</w:t>
+                          </w:r>
+                          <w:r>
+                            <w:rPr>
+                              <w:spacing w:val="-2"/>
+                              <w:sz w:val="20"/>
+                            </w:rPr>
+                            <w:t xml:space="preserve"> </w:t>
+                          </w:r>
+                          <w:r>
+                            <w:rPr>
+                              <w:spacing w:val="-4"/>
+                              <w:sz w:val="20"/>
+                            </w:rPr>
+                            <w:t>2023</w:t>
+                          </w:r>
+                        </w:p>
+                        <w:p>
+                          <w:pPr>
+                            <w:spacing w:line="225" w:lineRule="exact"/>
+                            <w:ind w:left="15" w:right="15"/>
+                            <w:jc w:val="center"/>
+                            <w:rPr>
+                              <w:sz w:val="20"/>
+                            </w:rPr>
+                          </w:pPr>
+                          <w:r>
+                            <w:rPr>
+                              <w:sz w:val="20"/>
+                            </w:rPr>
+                            <w:t>SWS</w:t>
+                          </w:r>
+                          <w:r>
+                            <w:rPr>
+                              <w:spacing w:val="-8"/>
+                              <w:sz w:val="20"/>
+                            </w:rPr>
+                            <w:t xml:space="preserve"> </w:t>
+                          </w:r>
+                          <w:r>
+                            <w:rPr>
+                              <w:sz w:val="20"/>
+                            </w:rPr>
+                            <w:t>Europe</w:t>
+                          </w:r>
+                          <w:r>
+                            <w:rPr>
+                              <w:spacing w:val="-9"/>
+                              <w:sz w:val="20"/>
+                            </w:rPr>
+                            <w:t xml:space="preserve"> </w:t>
+                          </w:r>
+                          <w:r>
+                            <w:rPr>
+                              <w:spacing w:val="-2"/>
+                              <w:sz w:val="20"/>
+                            </w:rPr>
+                            <w:t>Meeting</w:t>
+                          </w:r>
+                        </w:p>
+                      </w:txbxContent>
+                    </wps:txbx>
+                    <wps:bodyPr wrap="square" lIns="0" tIns="0" rIns="0" bIns="0" rtlCol="0">
+                      <a:noAutofit/>
+                    </wps:bodyPr>
+                  </wps:wsp>
+                </a:graphicData>
+              </a:graphic>
+            </wp:anchor>
+          </w:drawing>
+        </mc:Choice>
+        <mc:Fallback>
+          <w:pict>
+            <v:shapetype w14:anchorId="35E0D49A" id="_x0000_t202" coordsize="21600,21600" o:spt="202" path="m,l,21600r21600,l21600,xe">
+              <v:stroke joinstyle="miter"/>
+              <v:path gradientshapeok="t" o:connecttype="rect"/>
+            </v:shapetype>
+            <v:shape id="Textbox 1" o:spid="_x0000_s1026" type="#_x0000_t202" style="position:absolute;margin-left:244.1pt;margin-top:35.85pt;width:133pt;height:24.1pt;z-index:-15847936;visibility:visible;mso-wrap-style:square;mso-wrap-distance-left:0;mso-wrap-distance-top:0;mso-wrap-distance-right:0;mso-wrap-distance-bottom:0;mso-position-horizontal:absolute;mso-position-horizontal-relative:page;mso-position-vertical:absolute;mso-position-vertical-relative:page;v-text-anchor:top" o:gfxdata="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" filled="f" stroked="f">
+              <v:textbox inset="0,0,0,0">
+                <w:txbxContent>
+                  <w:p>
+                    <w:pPr>
+                      <w:spacing w:before="10" w:line="225" w:lineRule="exact"/>
+                      <w:ind w:left="14" w:right="15"/>
+                      <w:jc w:val="center"/>
+                      <w:rPr>
+                        <w:sz w:val="20"/>
+                      </w:rPr>
+                    </w:pPr>
+                    <w:r>
+                      <w:rPr>
+                        <w:sz w:val="20"/>
+                      </w:rPr>
+                      <w:t>24 –</w:t>
+                    </w:r>
+                    <w:r>
+                      <w:rPr>
+                        <w:spacing w:val="-1"/>
+                        <w:sz w:val="20"/>
+                      </w:rPr>
+                      <w:t xml:space="preserve"> </w:t>
+                    </w:r>
+                    <w:r>
+                      <w:rPr>
+                        <w:sz w:val="20"/>
+                      </w:rPr>
+                      <w:t>26</w:t>
+                    </w:r>
+                    <w:r>
+                      <w:rPr>
+                        <w:spacing w:val="-2"/>
+                        <w:sz w:val="20"/>
+                      </w:rPr>
+                      <w:t xml:space="preserve"> </w:t>
+                    </w:r>
+                    <w:r>
+                      <w:rPr>
+                        <w:sz w:val="20"/>
+                      </w:rPr>
+                      <w:t>June</w:t>
+                    </w:r>
+                    <w:r>
+                      <w:rPr>
+                        <w:spacing w:val="-2"/>
+                        <w:sz w:val="20"/>
+                      </w:rPr>
+                      <w:t xml:space="preserve"> </w:t>
+                    </w:r>
+                    <w:r>
+                      <w:rPr>
+                        <w:spacing w:val="-4"/>
+                        <w:sz w:val="20"/>
+                      </w:rPr>
+                      <w:t>2023</w:t>
+                    </w:r>
+                  </w:p>
+                  <w:p>
+                    <w:pPr>
+                      <w:spacing w:line="225" w:lineRule="exact"/>
+                      <w:ind w:left="15" w:right="15"/>
+                      <w:jc w:val="center"/>
+                      <w:rPr>
+                        <w:sz w:val="20"/>
+                      </w:rPr>
+                    </w:pPr>
+                    <w:r>
+                      <w:rPr>
+                        <w:sz w:val="20"/>
+                      </w:rPr>
+                      <w:t>SWS</w:t>
+                    </w:r>
+                    <w:r>
+                      <w:rPr>
+                        <w:spacing w:val="-8"/>
+                        <w:sz w:val="20"/>
+                      </w:rPr>
+                      <w:t xml:space="preserve"> </w:t>
+                    </w:r>
+                    <w:r>
+                      <w:rPr>
+                        <w:sz w:val="20"/>
+                      </w:rPr>
+                      <w:t>Europe</w:t>
+                    </w:r>
+                    <w:r>
+                      <w:rPr>
+                        <w:spacing w:val="-9"/>
+                        <w:sz w:val="20"/>
+                      </w:rPr>
+                      <w:t xml:space="preserve"> </w:t>
+                    </w:r>
+                    <w:r>
+                      <w:rPr>
+                        <w:spacing w:val="-2"/>
+                        <w:sz w:val="20"/>
+                      </w:rPr>
+                      <w:t>Meeting</w:t>
+                    </w:r>
+                  </w:p>
+                </w:txbxContent>
+              </v:textbox>
+              <w10:wrap anchorx="page" anchory="page"/>
+            </v:shape>
+          </w:pict>
+        </mc:Fallback>
+      </mc:AlternateContent>
+    </w:r>
+  </w:p>
+</w:hdr>
+</file>
+
 <file path=word/styles.xml><?xml version="1.0" encoding="utf-8"?>
-<w:styles xmlns:mc="http://schemas.openxmlformats.org/markup-compatibility/2006" xmlns:r="http://schemas.openxmlformats.org/officeDocument/2006/relationships" xmlns:w="http://schemas.openxmlformats.org/wordprocessingml/2006/main" xmlns:w14="http://schemas.microsoft.com/office/word/2010/wordml" xmlns:w15="http://schemas.microsoft.com/office/word/2012/wordml" xmlns:w16cex="http://schemas.microsoft.com/office/word/2018/wordml/cex" xmlns:w16cid="http://schemas.microsoft.com/office/word/2016/wordml/cid" xmlns:w16="http://schemas.microsoft.com/office/word/2018/wordml" xmlns:w16sdtdh="http://schemas.microsoft.com/office/word/2020/wordml/sdtdatahash" xmlns:w16se="http://schemas.microsoft.com/office/word/2015/wordml/symex" mc:Ignorable="w14 w15 w16se w16cid w16 w16cex w16sdtdh">
+<w:styles xmlns:mc="http://schemas.openxmlformats.org/markup-compatibility/2006" xmlns:r="http://schemas.openxmlformats.org/officeDocument/2006/relationships" xmlns:w="http://schemas.openxmlformats.org/wordprocessingml/2006/main" xmlns:w14="http://schemas.microsoft.com/office/word/2010/wordml" xmlns:w15="http://schemas.microsoft.com/office/word/2012/wordml" xmlns:w16cex="http://schemas.microsoft.com/office/word/2018/wordml/cex" xmlns:w16cid="http://schemas.microsoft.com/office/word/2016/wordml/cid" xmlns:w16="http://schemas.microsoft.com/office/word/2018/wordml" xmlns:w16du="http://schemas.microsoft.com/office/word/2023/wordml/word16du" xmlns:w16sdtdh="http://schemas.microsoft.com/office/word/2020/wordml/sdtdatahash" xmlns:w16se="http://schemas.microsoft.com/office/word/2015/wordml/symex" mc:Ignorable="w14 w15 w16se w16cid w16 w16cex w16sdtdh w16du">
   <w:docDefaults>
     <w:rPrDefault>
       <w:rPr>
         <w:rFonts w:asciiTheme="minorHAnsi" w:eastAsiaTheme="minorHAnsi" w:hAnsiTheme="minorHAnsi" w:cstheme="minorBidi"/>
-        <w:kern w:val="2"/>
         <w:sz w:val="22"/>
         <w:szCs w:val="22"/>
-        <w:lang w:val="nl-NL" w:eastAsia="en-US" w:bidi="ar-SA"/>
-        <w14:ligatures w14:val="standardContextual"/>
+        <w:lang w:val="en-US" w:eastAsia="en-US" w:bidi="ar-SA"/>
       </w:rPr>
     </w:rPrDefault>
     <w:pPrDefault>
       <w:pPr>
-        <w:spacing w:after="160" w:line="259" w:lineRule="auto"/>
+        <w:widowControl w:val="0"/>
+        <w:autoSpaceDE w:val="0"/>
+        <w:autoSpaceDN w:val="0"/>
       </w:pPr>
     </w:pPrDefault>
   </w:docDefaults>
@@ -280,7 +593,7 @@
     <w:lsdException w:name="Normal" w:uiPriority="0" w:qFormat="1"/>
     <w:lsdException w:name="heading 1" w:uiPriority="9" w:qFormat="1"/>
     <w:lsdException w:name="heading 2" w:semiHidden="1" w:uiPriority="9" w:unhideWhenUsed="1" w:qFormat="1"/>
-    <w:lsdException w:name="heading 3" w:semiHidden="1" w:uiPriority="9" w:unhideWhenUsed="1" w:qFormat="1"/>
+    <w:lsdException w:name="heading 3" w:semiHidden="1" w:uiPriority="0" w:unhideWhenUsed="1" w:qFormat="1"/>
     <w:lsdException w:name="heading 4" w:semiHidden="1" w:uiPriority="9" w:unhideWhenUsed="1" w:qFormat="1"/>
     <w:lsdException w:name="heading 5" w:semiHidden="1" w:uiPriority="9" w:unhideWhenUsed="1" w:qFormat="1"/>
     <w:lsdException w:name="heading 6" w:semiHidden="1" w:uiPriority="9" w:unhideWhenUsed="1" w:qFormat="1"/>
@@ -339,11 +652,11 @@
     <w:lsdException w:name="List Number 3" w:semiHidden="1" w:unhideWhenUsed="1"/>
     <w:lsdException w:name="List Number 4" w:semiHidden="1" w:unhideWhenUsed="1"/>
     <w:lsdException w:name="List Number 5" w:semiHidden="1" w:unhideWhenUsed="1"/>
-    <w:lsdException w:name="Title" w:uiPriority="10" w:qFormat="1"/>
+    <w:lsdException w:name="Title" w:uiPriority="0" w:qFormat="1"/>
     <w:lsdException w:name="Closing" w:semiHidden="1" w:unhideWhenUsed="1"/>
     <w:lsdException w:name="Signature" w:semiHidden="1" w:unhideWhenUsed="1"/>
     <w:lsdException w:name="Default Paragraph Font" w:semiHidden="1" w:uiPriority="1" w:unhideWhenUsed="1"/>
-    <w:lsdException w:name="Body Text" w:semiHidden="1" w:unhideWhenUsed="1"/>
+    <w:lsdException w:name="Body Text" w:semiHidden="1" w:uiPriority="1" w:unhideWhenUsed="1" w:qFormat="1"/>
     <w:lsdException w:name="Body Text Indent" w:semiHidden="1" w:unhideWhenUsed="1"/>
     <w:lsdException w:name="List Continue" w:semiHidden="1" w:unhideWhenUsed="1"/>
     <w:lsdException w:name="List Continue 2" w:semiHidden="1" w:unhideWhenUsed="1"/>
@@ -431,7 +744,7 @@
     <w:lsdException w:name="Table Web 2" w:semiHidden="1" w:unhideWhenUsed="1"/>
     <w:lsdException w:name="Table Web 3" w:semiHidden="1" w:unhideWhenUsed="1"/>
     <w:lsdException w:name="Balloon Text" w:semiHidden="1" w:unhideWhenUsed="1"/>
-    <w:lsdException w:name="Table Grid" w:uiPriority="39"/>
+    <w:lsdException w:name="Table Grid" w:uiPriority="59"/>
     <w:lsdException w:name="Table Theme" w:semiHidden="1" w:unhideWhenUsed="1"/>
     <w:lsdException w:name="Placeholder Text" w:semiHidden="1"/>
     <w:lsdException w:name="No Spacing" w:uiPriority="1" w:qFormat="1"/>
@@ -654,17 +967,47 @@
     <w:lsdException w:name="Unresolved Mention" w:semiHidden="1" w:unhideWhenUsed="1"/>
     <w:lsdException w:name="Smart Link" w:semiHidden="1" w:unhideWhenUsed="1"/>
   </w:latentStyles>
-  <w:style w:type="paragraph" w:default="1" w:styleId="Normal">
+  <w:style w:type="paragraph" w:default="1" w:styleId="Normalny">
     <w:name w:val="Normal"/>
     <w:qFormat/>
-  </w:style>
-  <w:style w:type="character" w:default="1" w:styleId="DefaultParagraphFont">
+    <w:rPr>
+      <w:rFonts w:ascii="Times New Roman" w:eastAsia="Times New Roman" w:hAnsi="Times New Roman" w:cs="Times New Roman"/>
+    </w:rPr>
+  </w:style>
+  <w:style w:type="paragraph" w:styleId="Nagwek3">
+    <w:name w:val="heading 3"/>
+    <w:basedOn w:val="Normalny"/>
+    <w:next w:val="Normalny"/>
+    <w:link w:val="Nagwek3Znak"/>
+    <w:qFormat/>
+    <w:rsid w:val="002C2AF8"/>
+    <w:pPr>
+      <w:keepNext/>
+      <w:widowControl/>
+      <w:tabs>
+        <w:tab w:val="left" w:pos="1701"/>
+      </w:tabs>
+      <w:autoSpaceDE/>
+      <w:autoSpaceDN/>
+      <w:spacing w:before="240" w:after="60"/>
+      <w:jc w:val="both"/>
+      <w:outlineLvl w:val="2"/>
+    </w:pPr>
+    <w:rPr>
+      <w:rFonts w:ascii="Arial" w:hAnsi="Arial" w:cs="Arial"/>
+      <w:b/>
+      <w:bCs/>
+      <w:sz w:val="26"/>
+      <w:szCs w:val="26"/>
+      <w:lang w:val="ru-RU"/>
+    </w:rPr>
+  </w:style>
+  <w:style w:type="character" w:default="1" w:styleId="Domylnaczcionkaakapitu">
     <w:name w:val="Default Paragraph Font"/>
     <w:uiPriority w:val="1"/>
-    <w:semiHidden/>
     <w:unhideWhenUsed/>
   </w:style>
-  <w:style w:type="table" w:default="1" w:styleId="TableNormal">
+  <w:style w:type="table" w:default="1" w:styleId="Standardowy">
     <w:name w:val="Normal Table"/>
     <w:uiPriority w:val="99"/>
     <w:semiHidden/>
@@ -679,11 +1022,177 @@
       </w:tblCellMar>
     </w:tblPr>
   </w:style>
-  <w:style w:type="numbering" w:default="1" w:styleId="NoList">
+  <w:style w:type="numbering" w:default="1" w:styleId="Bezlisty">
     <w:name w:val="No List"/>
     <w:uiPriority w:val="99"/>
     <w:semiHidden/>
     <w:unhideWhenUsed/>
+  </w:style>
+  <w:style w:type="paragraph" w:styleId="Tekstpodstawowy">
+    <w:name w:val="Body Text"/>
+    <w:basedOn w:val="Normalny"/>
+    <w:uiPriority w:val="1"/>
+    <w:qFormat/>
+    <w:rPr>
+      <w:sz w:val="24"/>
+      <w:szCs w:val="24"/>
+    </w:rPr>
+  </w:style>
+  <w:style w:type="paragraph" w:styleId="Tytu">
+    <w:name w:val="Title"/>
+    <w:aliases w:val="Заголовок 2 обычный"/>
+    <w:basedOn w:val="Normalny"/>
+    <w:qFormat/>
+    <w:pPr>
+      <w:spacing w:before="86"/>
+      <w:ind w:left="1476" w:right="1414"/>
+      <w:jc w:val="center"/>
+    </w:pPr>
+    <w:rPr>
+      <w:b/>
+      <w:bCs/>
+      <w:sz w:val="32"/>
+      <w:szCs w:val="32"/>
+    </w:rPr>
+  </w:style>
+  <w:style w:type="paragraph" w:styleId="Akapitzlist">
+    <w:name w:val="List Paragraph"/>
+    <w:basedOn w:val="Normalny"/>
+    <w:uiPriority w:val="1"/>
+    <w:qFormat/>
+  </w:style>
+  <w:style w:type="paragraph" w:customStyle="1" w:styleId="TableParagraph">
+    <w:name w:val="Table Paragraph"/>
+    <w:basedOn w:val="Normalny"/>
+    <w:uiPriority w:val="1"/>
+    <w:qFormat/>
+    <w:pPr>
+      <w:spacing w:line="220" w:lineRule="exact"/>
+    </w:pPr>
+  </w:style>
+  <w:style w:type="paragraph" w:styleId="Nagwek">
+    <w:name w:val="header"/>
+    <w:basedOn w:val="Normalny"/>
+    <w:link w:val="NagwekZnak"/>
+    <w:uiPriority w:val="99"/>
+    <w:unhideWhenUsed/>
+    <w:rsid w:val="00B41E0C"/>
+    <w:pPr>
+      <w:tabs>
+        <w:tab w:val="center" w:pos="4513"/>
+        <w:tab w:val="right" w:pos="9026"/>
+      </w:tabs>
+    </w:pPr>
+  </w:style>
+  <w:style w:type="character" w:customStyle="1" w:styleId="NagwekZnak">
+    <w:name w:val="Nagłówek Znak"/>
+    <w:basedOn w:val="Domylnaczcionkaakapitu"/>
+    <w:link w:val="Nagwek"/>
+    <w:uiPriority w:val="99"/>
+    <w:rsid w:val="00B41E0C"/>
+    <w:rPr>
+      <w:rFonts w:ascii="Times New Roman" w:eastAsia="Times New Roman" w:hAnsi="Times New Roman" w:cs="Times New Roman"/>
+    </w:rPr>
+  </w:style>
+  <w:style w:type="paragraph" w:styleId="Stopka">
+    <w:name w:val="footer"/>
+    <w:basedOn w:val="Normalny"/>
+    <w:link w:val="StopkaZnak"/>
+    <w:uiPriority w:val="99"/>
+    <w:unhideWhenUsed/>
+    <w:rsid w:val="00B41E0C"/>
+    <w:pPr>
+      <w:tabs>
+        <w:tab w:val="center" w:pos="4513"/>
+        <w:tab w:val="right" w:pos="9026"/>
+      </w:tabs>
+    </w:pPr>
+  </w:style>
+  <w:style w:type="character" w:customStyle="1" w:styleId="StopkaZnak">
+    <w:name w:val="Stopka Znak"/>
+    <w:basedOn w:val="Domylnaczcionkaakapitu"/>
+    <w:link w:val="Stopka"/>
+    <w:uiPriority w:val="99"/>
+    <w:rsid w:val="00B41E0C"/>
+    <w:rPr>
+      <w:rFonts w:ascii="Times New Roman" w:eastAsia="Times New Roman" w:hAnsi="Times New Roman" w:cs="Times New Roman"/>
+    </w:rPr>
+  </w:style>
+  <w:style w:type="paragraph" w:styleId="Tekstpodstawowywcity">
+    <w:name w:val="Body Text Indent"/>
+    <w:basedOn w:val="Normalny"/>
+    <w:link w:val="TekstpodstawowywcityZnak"/>
+    <w:uiPriority w:val="99"/>
+    <w:semiHidden/>
+    <w:unhideWhenUsed/>
+    <w:rsid w:val="002C2AF8"/>
+    <w:pPr>
+      <w:spacing w:after="120"/>
+      <w:ind w:left="283"/>
+    </w:pPr>
+  </w:style>
+  <w:style w:type="character" w:customStyle="1" w:styleId="TekstpodstawowywcityZnak">
+    <w:name w:val="Tekst podstawowy wcięty Znak"/>
+    <w:basedOn w:val="Domylnaczcionkaakapitu"/>
+    <w:link w:val="Tekstpodstawowywcity"/>
+    <w:uiPriority w:val="99"/>
+    <w:semiHidden/>
+    <w:rsid w:val="002C2AF8"/>
+    <w:rPr>
+      <w:rFonts w:ascii="Times New Roman" w:eastAsia="Times New Roman" w:hAnsi="Times New Roman" w:cs="Times New Roman"/>
+    </w:rPr>
+  </w:style>
+  <w:style w:type="table" w:styleId="Tabela-Siatka">
+    <w:name w:val="Table Grid"/>
+    <w:basedOn w:val="Standardowy"/>
+    <w:uiPriority w:val="59"/>
+    <w:rsid w:val="002C2AF8"/>
+    <w:pPr>
+      <w:widowControl/>
+      <w:autoSpaceDE/>
+      <w:autoSpaceDN/>
+    </w:pPr>
+    <w:rPr>
+      <w:lang w:val="ru-RU"/>
+    </w:rPr>
+    <w:tblPr>
+      <w:tblBorders>
+        <w:top w:val="single" w:sz="4" w:space="0" w:color="auto"/>
+        <w:left w:val="single" w:sz="4" w:space="0" w:color="auto"/>
+        <w:bottom w:val="single" w:sz="4" w:space="0" w:color="auto"/>
+        <w:right w:val="single" w:sz="4" w:space="0" w:color="auto"/>
+        <w:insideH w:val="single" w:sz="4" w:space="0" w:color="auto"/>
+        <w:insideV w:val="single" w:sz="4" w:space="0" w:color="auto"/>
+      </w:tblBorders>
+    </w:tblPr>
+  </w:style>
+  <w:style w:type="paragraph" w:customStyle="1" w:styleId="Default">
+    <w:name w:val="Default"/>
+    <w:rsid w:val="002C2AF8"/>
+    <w:pPr>
+      <w:widowControl/>
+      <w:adjustRightInd w:val="0"/>
+    </w:pPr>
+    <w:rPr>
+      <w:rFonts w:ascii="Times New Roman" w:hAnsi="Times New Roman" w:cs="Times New Roman"/>
+      <w:color w:val="000000"/>
+      <w:sz w:val="24"/>
+      <w:szCs w:val="24"/>
+    </w:rPr>
+  </w:style>
+  <w:style w:type="character" w:customStyle="1" w:styleId="Nagwek3Znak">
+    <w:name w:val="Nagłówek 3 Znak"/>
+    <w:basedOn w:val="Domylnaczcionkaakapitu"/>
+    <w:link w:val="Nagwek3"/>
+    <w:rsid w:val="002C2AF8"/>
+    <w:rPr>
+      <w:rFonts w:ascii="Arial" w:eastAsia="Times New Roman" w:hAnsi="Arial" w:cs="Arial"/>
+      <w:b/>
+      <w:bCs/>
+      <w:sz w:val="26"/>
+      <w:szCs w:val="26"/>
+      <w:lang w:val="ru-RU"/>
+    </w:rPr>
   </w:style>
 </w:styles>
 </file>
@@ -699,44 +1208,44 @@
         <a:sysClr val="window" lastClr="FFFFFF"/>
       </a:lt1>
       <a:dk2>
-        <a:srgbClr val="44546A"/>
+        <a:srgbClr val="1F497D"/>
       </a:dk2>
       <a:lt2>
-        <a:srgbClr val="E7E6E6"/>
+        <a:srgbClr val="EEECE1"/>
       </a:lt2>
       <a:accent1>
-        <a:srgbClr val="4472C4"/>
+        <a:srgbClr val="4F81BD"/>
       </a:accent1>
       <a:accent2>
-        <a:srgbClr val="ED7D31"/>
+        <a:srgbClr val="C0504D"/>
       </a:accent2>
       <a:accent3>
-        <a:srgbClr val="A5A5A5"/>
+        <a:srgbClr val="9BBB59"/>
       </a:accent3>
       <a:accent4>
-        <a:srgbClr val="FFC000"/>
+        <a:srgbClr val="8064A2"/>
       </a:accent4>
       <a:accent5>
-        <a:srgbClr val="5B9BD5"/>
+        <a:srgbClr val="4BACC6"/>
       </a:accent5>
       <a:accent6>
-        <a:srgbClr val="70AD47"/>
+        <a:srgbClr val="F79646"/>
       </a:accent6>
       <a:hlink>
-        <a:srgbClr val="0563C1"/>
+        <a:srgbClr val="0000FF"/>
       </a:hlink>
       <a:folHlink>
-        <a:srgbClr val="954F72"/>
+        <a:srgbClr val="800080"/>
       </a:folHlink>
     </a:clrScheme>
     <a:fontScheme name="Office">
       <a:majorFont>
-        <a:latin typeface="Calibri Light" panose="020F0302020204030204"/>
+        <a:latin typeface="Cambria"/>
         <a:ea typeface=""/>
         <a:cs typeface=""/>
-        <a:font script="Jpan" typeface="游ゴシック Light"/>
+        <a:font script="Jpan" typeface="ＭＳ ゴシック"/>
         <a:font script="Hang" typeface="맑은 고딕"/>
-        <a:font script="Hans" typeface="等线 Light"/>
+        <a:font script="Hans" typeface="宋体"/>
         <a:font script="Hant" typeface="新細明體"/>
         <a:font script="Arab" typeface="Times New Roman"/>
         <a:font script="Hebr" typeface="Times New Roman"/>
@@ -763,32 +1272,14 @@
         <a:font script="Mong" typeface="Mongolian Baiti"/>
         <a:font script="Viet" typeface="Times New Roman"/>
         <a:font script="Uigh" typeface="Microsoft Uighur"/>
-        <a:font script="Geor" typeface="Sylfaen"/>
-        <a:font script="Armn" typeface="Arial"/>
-        <a:font script="Bugi" typeface="Leelawadee UI"/>
-        <a:font script="Bopo" typeface="Microsoft JhengHei"/>
-        <a:font script="Java" typeface="Javanese Text"/>
-        <a:font script="Lisu" typeface="Segoe UI"/>
-        <a:font script="Mymr" typeface="Myanmar Text"/>
-        <a:font script="Nkoo" typeface="Ebrima"/>
-        <a:font script="Olck" typeface="Nirmala UI"/>
-        <a:font script="Osma" typeface="Ebrima"/>
-        <a:font script="Phag" typeface="Phagspa"/>
-        <a:font script="Syrn" typeface="Estrangelo Edessa"/>
-        <a:font script="Syrj" typeface="Estrangelo Edessa"/>
-        <a:font script="Syre" typeface="Estrangelo Edessa"/>
-        <a:font script="Sora" typeface="Nirmala UI"/>
-        <a:font script="Tale" typeface="Microsoft Tai Le"/>
-        <a:font script="Talu" typeface="Microsoft New Tai Lue"/>
-        <a:font script="Tfng" typeface="Ebrima"/>
       </a:majorFont>
       <a:minorFont>
-        <a:latin typeface="Calibri" panose="020F0502020204030204"/>
+        <a:latin typeface="Calibri"/>
         <a:ea typeface=""/>
         <a:cs typeface=""/>
-        <a:font script="Jpan" typeface="游明朝"/>
+        <a:font script="Jpan" typeface="ＭＳ 明朝"/>
         <a:font script="Hang" typeface="맑은 고딕"/>
-        <a:font script="Hans" typeface="等线"/>
+        <a:font script="Hans" typeface="宋体"/>
         <a:font script="Hant" typeface="新細明體"/>
         <a:font script="Arab" typeface="Arial"/>
         <a:font script="Hebr" typeface="Arial"/>
@@ -815,24 +1306,6 @@
         <a:font script="Mong" typeface="Mongolian Baiti"/>
         <a:font script="Viet" typeface="Arial"/>
         <a:font script="Uigh" typeface="Microsoft Uighur"/>
-        <a:font script="Geor" typeface="Sylfaen"/>
-        <a:font script="Armn" typeface="Arial"/>
-        <a:font script="Bugi" typeface="Leelawadee UI"/>
-        <a:font script="Bopo" typeface="Microsoft JhengHei"/>
-        <a:font script="Java" typeface="Javanese Text"/>
-        <a:font script="Lisu" typeface="Segoe UI"/>
-        <a:font script="Mymr" typeface="Myanmar Text"/>
-        <a:font script="Nkoo" typeface="Ebrima"/>
-        <a:font script="Olck" typeface="Nirmala UI"/>
-        <a:font script="Osma" typeface="Ebrima"/>
-        <a:font script="Phag" typeface="Phagspa"/>
-        <a:font script="Syrn" typeface="Estrangelo Edessa"/>
-        <a:font script="Syrj" typeface="Estrangelo Edessa"/>
-        <a:font script="Syre" typeface="Estrangelo Edessa"/>
-        <a:font script="Sora" typeface="Nirmala UI"/>
-        <a:font script="Tale" typeface="Microsoft Tai Le"/>
-        <a:font script="Talu" typeface="Microsoft New Tai Lue"/>
-        <a:font script="Tfng" typeface="Ebrima"/>
       </a:minorFont>
     </a:fontScheme>
     <a:fmtScheme name="Office">
@@ -844,141 +1317,165 @@
           <a:gsLst>
             <a:gs pos="0">
               <a:schemeClr val="phClr">
-                <a:lumMod val="110000"/>
-                <a:satMod val="105000"/>
-                <a:tint val="67000"/>
+                <a:tint val="50000"/>
+                <a:satMod val="300000"/>
               </a:schemeClr>
             </a:gs>
-            <a:gs pos="50000">
+            <a:gs pos="35000">
               <a:schemeClr val="phClr">
-                <a:lumMod val="105000"/>
-                <a:satMod val="103000"/>
-                <a:tint val="73000"/>
+                <a:tint val="37000"/>
+                <a:satMod val="300000"/>
               </a:schemeClr>
             </a:gs>
             <a:gs pos="100000">
               <a:schemeClr val="phClr">
-                <a:lumMod val="105000"/>
-                <a:satMod val="109000"/>
-                <a:tint val="81000"/>
+                <a:tint val="15000"/>
+                <a:satMod val="350000"/>
               </a:schemeClr>
             </a:gs>
           </a:gsLst>
-          <a:lin ang="5400000" scaled="0"/>
+          <a:lin ang="16200000" scaled="1"/>
         </a:gradFill>
         <a:gradFill rotWithShape="1">
           <a:gsLst>
             <a:gs pos="0">
               <a:schemeClr val="phClr">
-                <a:satMod val="103000"/>
-                <a:lumMod val="102000"/>
-                <a:tint val="94000"/>
+                <a:shade val="51000"/>
+                <a:satMod val="130000"/>
               </a:schemeClr>
             </a:gs>
-            <a:gs pos="50000">
+            <a:gs pos="80000">
               <a:schemeClr val="phClr">
-                <a:satMod val="110000"/>
-                <a:lumMod val="100000"/>
-                <a:shade val="100000"/>
+                <a:shade val="93000"/>
+                <a:satMod val="130000"/>
               </a:schemeClr>
             </a:gs>
             <a:gs pos="100000">
               <a:schemeClr val="phClr">
-                <a:lumMod val="99000"/>
-                <a:satMod val="120000"/>
-                <a:shade val="78000"/>
+                <a:shade val="94000"/>
+                <a:satMod val="135000"/>
               </a:schemeClr>
             </a:gs>
           </a:gsLst>
-          <a:lin ang="5400000" scaled="0"/>
+          <a:lin ang="16200000" scaled="0"/>
         </a:gradFill>
       </a:fillStyleLst>
       <a:lnStyleLst>
-        <a:ln w="6350" cap="flat" cmpd="sng" algn="ctr">
+        <a:ln w="9525" cap="flat" cmpd="sng" algn="ctr">
+          <a:solidFill>
+            <a:schemeClr val="phClr">
+              <a:shade val="95000"/>
+              <a:satMod val="105000"/>
+            </a:schemeClr>
+          </a:solidFill>
+          <a:prstDash val="solid"/>
+        </a:ln>
+        <a:ln w="25400" cap="flat" cmpd="sng" algn="ctr">
           <a:solidFill>
             <a:schemeClr val="phClr"/>
           </a:solidFill>
           <a:prstDash val="solid"/>
-          <a:miter lim="800000"/>
         </a:ln>
-        <a:ln w="12700" cap="flat" cmpd="sng" algn="ctr">
+        <a:ln w="38100" cap="flat" cmpd="sng" algn="ctr">
           <a:solidFill>
             <a:schemeClr val="phClr"/>
           </a:solidFill>
           <a:prstDash val="solid"/>
-          <a:miter lim="800000"/>
-        </a:ln>
-        <a:ln w="19050" cap="flat" cmpd="sng" algn="ctr">
-          <a:solidFill>
-            <a:schemeClr val="phClr"/>
-          </a:solidFill>
-          <a:prstDash val="solid"/>
-          <a:miter lim="800000"/>
         </a:ln>
       </a:lnStyleLst>
       <a:effectStyleLst>
         <a:effectStyle>
-          <a:effectLst/>
-        </a:effectStyle>
-        <a:effectStyle>
-          <a:effectLst/>
+          <a:effectLst>
+            <a:outerShdw blurRad="40000" dist="20000" dir="5400000" rotWithShape="0">
+              <a:srgbClr val="000000">
+                <a:alpha val="38000"/>
+              </a:srgbClr>
+            </a:outerShdw>
+          </a:effectLst>
         </a:effectStyle>
         <a:effectStyle>
           <a:effectLst>
-            <a:outerShdw blurRad="57150" dist="19050" dir="5400000" algn="ctr" rotWithShape="0">
+            <a:outerShdw blurRad="40000" dist="23000" dir="5400000" rotWithShape="0">
               <a:srgbClr val="000000">
-                <a:alpha val="63000"/>
+                <a:alpha val="35000"/>
               </a:srgbClr>
             </a:outerShdw>
           </a:effectLst>
+        </a:effectStyle>
+        <a:effectStyle>
+          <a:effectLst>
+            <a:outerShdw blurRad="40000" dist="23000" dir="5400000" rotWithShape="0">
+              <a:srgbClr val="000000">
+                <a:alpha val="35000"/>
+              </a:srgbClr>
+            </a:outerShdw>
+          </a:effectLst>
+          <a:scene3d>
+            <a:camera prst="orthographicFront">
+              <a:rot lat="0" lon="0" rev="0"/>
+            </a:camera>
+            <a:lightRig rig="threePt" dir="t">
+              <a:rot lat="0" lon="0" rev="1200000"/>
+            </a:lightRig>
+          </a:scene3d>
+          <a:sp3d>
+            <a:bevelT w="63500" h="25400"/>
+          </a:sp3d>
         </a:effectStyle>
       </a:effectStyleLst>
       <a:bgFillStyleLst>
         <a:solidFill>
           <a:schemeClr val="phClr"/>
         </a:solidFill>
-        <a:solidFill>
-          <a:schemeClr val="phClr">
-            <a:tint val="95000"/>
-            <a:satMod val="170000"/>
-          </a:schemeClr>
-        </a:solidFill>
         <a:gradFill rotWithShape="1">
           <a:gsLst>
             <a:gs pos="0">
               <a:schemeClr val="phClr">
-                <a:tint val="93000"/>
-                <a:satMod val="150000"/>
-                <a:shade val="98000"/>
-                <a:lumMod val="102000"/>
+                <a:tint val="40000"/>
+                <a:satMod val="350000"/>
               </a:schemeClr>
             </a:gs>
-            <a:gs pos="50000">
+            <a:gs pos="40000">
               <a:schemeClr val="phClr">
-                <a:tint val="98000"/>
-                <a:satMod val="130000"/>
-                <a:shade val="90000"/>
-                <a:lumMod val="103000"/>
+                <a:tint val="45000"/>
+                <a:shade val="99000"/>
+                <a:satMod val="350000"/>
               </a:schemeClr>
             </a:gs>
             <a:gs pos="100000">
               <a:schemeClr val="phClr">
-                <a:shade val="63000"/>
-                <a:satMod val="120000"/>
+                <a:shade val="20000"/>
+                <a:satMod val="255000"/>
               </a:schemeClr>
             </a:gs>
           </a:gsLst>
-          <a:lin ang="5400000" scaled="0"/>
+          <a:path path="circle">
+            <a:fillToRect l="50000" t="-80000" r="50000" b="180000"/>
+          </a:path>
+        </a:gradFill>
+        <a:gradFill rotWithShape="1">
+          <a:gsLst>
+            <a:gs pos="0">
+              <a:schemeClr val="phClr">
+                <a:tint val="80000"/>
+                <a:satMod val="300000"/>
+              </a:schemeClr>
+            </a:gs>
+            <a:gs pos="100000">
+              <a:schemeClr val="phClr">
+                <a:shade val="30000"/>
+                <a:satMod val="200000"/>
+              </a:schemeClr>
+            </a:gs>
+          </a:gsLst>
+          <a:path path="circle">
+            <a:fillToRect l="50000" t="50000" r="50000" b="50000"/>
+          </a:path>
         </a:gradFill>
       </a:bgFillStyleLst>
     </a:fmtScheme>
   </a:themeElements>
   <a:objectDefaults/>
   <a:extraClrSchemeLst/>
-  <a:extLst>
-    <a:ext uri="{05A4C25C-085E-4340-85A3-A5531E510DB2}">
-      <thm15:themeFamily xmlns:thm15="http://schemas.microsoft.com/office/thememl/2012/main" name="Office Theme" id="{62F939B6-93AF-4DB8-9C6B-D6C7DFDC589F}" vid="{4A3C46E8-61CC-4603-A589-7422A47A8E4A}"/>
-    </a:ext>
-  </a:extLst>
 </a:theme>
 </file>
</xml_diff>

<commit_message>
change Martin Wassen abstract's affiliation
</commit_message>
<xml_diff>
--- a/static/files/Martin_Wassen.docx
+++ b/static/files/Martin_Wassen.docx
@@ -62,7 +62,7 @@
     <w:p>
       <w:pPr>
         <w:spacing w:before="265"/>
-        <w:ind w:left="1014" w:right="1415"/>
+        <w:ind w:left="1050" w:right="1415" w:firstLine="426"/>
         <w:jc w:val="center"/>
         <w:rPr>
           <w:b/>
@@ -155,12 +155,74 @@
         <w:spacing w:before="279"/>
         <w:ind w:left="1476" w:right="1409"/>
         <w:jc w:val="center"/>
+        <w:rPr>
+          <w:spacing w:val="-1"/>
+          <w:lang w:val="pl-PL"/>
+        </w:rPr>
       </w:pPr>
+      <w:proofErr w:type="spellStart"/>
       <w:r>
         <w:rPr>
           <w:spacing w:val="-1"/>
-        </w:rPr>
-        <w:t>Utrecht University</w:t>
+          <w:lang w:val="pl-PL"/>
+        </w:rPr>
+        <w:t>Environmental</w:t>
+      </w:r>
+      <w:proofErr w:type="spellEnd"/>
+      <w:r>
+        <w:rPr>
+          <w:spacing w:val="-1"/>
+          <w:lang w:val="pl-PL"/>
+        </w:rPr>
+        <w:t xml:space="preserve"> </w:t>
+      </w:r>
+      <w:proofErr w:type="spellStart"/>
+      <w:r>
+        <w:rPr>
+          <w:spacing w:val="-1"/>
+          <w:lang w:val="pl-PL"/>
+        </w:rPr>
+        <w:t>Sciences</w:t>
+      </w:r>
+      <w:proofErr w:type="spellEnd"/>
+      <w:r>
+        <w:rPr>
+          <w:spacing w:val="-1"/>
+          <w:lang w:val="pl-PL"/>
+        </w:rPr>
+        <w:t xml:space="preserve">, Copernicus </w:t>
+      </w:r>
+      <w:proofErr w:type="spellStart"/>
+      <w:r>
+        <w:rPr>
+          <w:spacing w:val="-1"/>
+          <w:lang w:val="pl-PL"/>
+        </w:rPr>
+        <w:t>Institute</w:t>
+      </w:r>
+      <w:proofErr w:type="spellEnd"/>
+      <w:r>
+        <w:rPr>
+          <w:spacing w:val="-1"/>
+          <w:lang w:val="pl-PL"/>
+        </w:rPr>
+        <w:t xml:space="preserve"> of </w:t>
+      </w:r>
+      <w:proofErr w:type="spellStart"/>
+      <w:r>
+        <w:rPr>
+          <w:spacing w:val="-1"/>
+          <w:lang w:val="pl-PL"/>
+        </w:rPr>
+        <w:t>Sustainable</w:t>
+      </w:r>
+      <w:proofErr w:type="spellEnd"/>
+      <w:r>
+        <w:rPr>
+          <w:spacing w:val="-1"/>
+          <w:lang w:val="pl-PL"/>
+        </w:rPr>
+        <w:t xml:space="preserve"> Development, Utrecht University</w:t>
       </w:r>
     </w:p>
     <w:p>

</xml_diff>